<commit_message>
Modify to create new producers instead of deleting old ones
</commit_message>
<xml_diff>
--- a/masters-thesis.docx
+++ b/masters-thesis.docx
@@ -5681,7 +5681,61 @@
           <w:szCs w:val="24"/>
           <w:lang w:val="cs-CZ"/>
         </w:rPr>
-        <w:t>cí, které by budoucí softwar</w:t>
+        <w:t>cí, které by budoucí software měl zvládat</w:t>
+      </w:r>
+      <w:r>
+        <w:rPr>
+          <w:rFonts w:ascii="Times New Roman" w:hAnsi="Times New Roman" w:cs="csr12"/>
+          <w:sz w:val="24"/>
+          <w:szCs w:val="24"/>
+          <w:lang w:val="cs-CZ"/>
+        </w:rPr>
+        <w:t xml:space="preserve"> a jak by se měl systém chovat.</w:t>
+      </w:r>
+      <w:r>
+        <w:rPr>
+          <w:rFonts w:ascii="Times New Roman" w:hAnsi="Times New Roman" w:cs="csr12"/>
+          <w:sz w:val="24"/>
+          <w:szCs w:val="24"/>
+          <w:lang w:val="cs-CZ"/>
+        </w:rPr>
+        <w:t xml:space="preserve"> U větších syst</w:t>
+      </w:r>
+      <w:r>
+        <w:rPr>
+          <w:rFonts w:ascii="Times New Roman" w:hAnsi="Times New Roman" w:cs="csr12"/>
+          <w:sz w:val="24"/>
+          <w:szCs w:val="24"/>
+          <w:lang w:val="cs-CZ"/>
+        </w:rPr>
+        <w:t>é</w:t>
+      </w:r>
+      <w:r>
+        <w:rPr>
+          <w:rFonts w:ascii="Times New Roman" w:hAnsi="Times New Roman" w:cs="csr12"/>
+          <w:sz w:val="24"/>
+          <w:szCs w:val="24"/>
+          <w:lang w:val="cs-CZ"/>
+        </w:rPr>
+        <w:t>mů, které obsahují stovky tříd</w:t>
+      </w:r>
+      <w:r>
+        <w:rPr>
+          <w:rFonts w:ascii="Times New Roman" w:hAnsi="Times New Roman" w:cs="csr12"/>
+          <w:sz w:val="24"/>
+          <w:szCs w:val="24"/>
+          <w:lang w:val="cs-CZ"/>
+        </w:rPr>
+        <w:t>,</w:t>
+      </w:r>
+      <w:r>
+        <w:rPr>
+          <w:rFonts w:ascii="Times New Roman" w:hAnsi="Times New Roman" w:cs="csr12"/>
+          <w:sz w:val="24"/>
+          <w:szCs w:val="24"/>
+          <w:lang w:val="cs-CZ"/>
+        </w:rPr>
+        <w:t xml:space="preserve"> je i tato na prvn</w:t>
       </w:r>
       <w:bookmarkStart w:id="6" w:name="_GoBack"/>
       <w:bookmarkEnd w:id="6"/>
@@ -5692,61 +5746,7 @@
           <w:szCs w:val="24"/>
           <w:lang w:val="cs-CZ"/>
         </w:rPr>
-        <w:t>e měl zvládat</w:t>
-      </w:r>
-      <w:r>
-        <w:rPr>
-          <w:rFonts w:ascii="Times New Roman" w:hAnsi="Times New Roman" w:cs="csr12"/>
-          <w:sz w:val="24"/>
-          <w:szCs w:val="24"/>
-          <w:lang w:val="cs-CZ"/>
-        </w:rPr>
-        <w:t xml:space="preserve"> a jak by se měl systém chovat.</w:t>
-      </w:r>
-      <w:r>
-        <w:rPr>
-          <w:rFonts w:ascii="Times New Roman" w:hAnsi="Times New Roman" w:cs="csr12"/>
-          <w:sz w:val="24"/>
-          <w:szCs w:val="24"/>
-          <w:lang w:val="cs-CZ"/>
-        </w:rPr>
-        <w:t xml:space="preserve"> U větších syst</w:t>
-      </w:r>
-      <w:r>
-        <w:rPr>
-          <w:rFonts w:ascii="Times New Roman" w:hAnsi="Times New Roman" w:cs="csr12"/>
-          <w:sz w:val="24"/>
-          <w:szCs w:val="24"/>
-          <w:lang w:val="cs-CZ"/>
-        </w:rPr>
-        <w:t>é</w:t>
-      </w:r>
-      <w:r>
-        <w:rPr>
-          <w:rFonts w:ascii="Times New Roman" w:hAnsi="Times New Roman" w:cs="csr12"/>
-          <w:sz w:val="24"/>
-          <w:szCs w:val="24"/>
-          <w:lang w:val="cs-CZ"/>
-        </w:rPr>
-        <w:t>mů, které obsahují stovky tříd</w:t>
-      </w:r>
-      <w:r>
-        <w:rPr>
-          <w:rFonts w:ascii="Times New Roman" w:hAnsi="Times New Roman" w:cs="csr12"/>
-          <w:sz w:val="24"/>
-          <w:szCs w:val="24"/>
-          <w:lang w:val="cs-CZ"/>
-        </w:rPr>
-        <w:t>,</w:t>
-      </w:r>
-      <w:r>
-        <w:rPr>
-          <w:rFonts w:ascii="Times New Roman" w:hAnsi="Times New Roman" w:cs="csr12"/>
-          <w:sz w:val="24"/>
-          <w:szCs w:val="24"/>
-          <w:lang w:val="cs-CZ"/>
-        </w:rPr>
-        <w:t xml:space="preserve"> je i tato na první pohled jednoduchá věc otázkou několika týdnů práce</w:t>
+        <w:t>í pohled jednoduchá věc otázkou několika týdnů práce</w:t>
       </w:r>
       <w:r>
         <w:rPr>
@@ -19790,7 +19790,7 @@
           <v:shape id="_x0000_i1025" type="#_x0000_t75" style="width:453.4pt;height:168.95pt" o:ole="">
             <v:imagedata r:id="rId32" o:title=""/>
           </v:shape>
-          <o:OLEObject Type="Embed" ProgID="Word.OpenDocumentText.12" ShapeID="_x0000_i1025" DrawAspect="Content" ObjectID="_1391314518" r:id="rId33"/>
+          <o:OLEObject Type="Embed" ProgID="Word.OpenDocumentText.12" ShapeID="_x0000_i1025" DrawAspect="Content" ObjectID="_1391435707" r:id="rId33"/>
         </w:object>
       </w:r>
       <w:r>
@@ -24260,7 +24260,7 @@
           <v:shape id="_x0000_i1026" type="#_x0000_t75" style="width:453.4pt;height:270.9pt" o:ole="">
             <v:imagedata r:id="rId50" o:title=""/>
           </v:shape>
-          <o:OLEObject Type="Embed" ProgID="Word.OpenDocumentText.12" ShapeID="_x0000_i1026" DrawAspect="Content" ObjectID="_1391314519" r:id="rId51"/>
+          <o:OLEObject Type="Embed" ProgID="Word.OpenDocumentText.12" ShapeID="_x0000_i1026" DrawAspect="Content" ObjectID="_1391435708" r:id="rId51"/>
         </w:object>
       </w:r>
       <w:r>
@@ -25082,7 +25082,7 @@
           <v:shape id="_x0000_i1027" type="#_x0000_t75" style="width:466.2pt;height:246.65pt" o:ole="">
             <v:imagedata r:id="rId53" o:title=""/>
           </v:shape>
-          <o:OLEObject Type="Embed" ProgID="Word.OpenDocumentText.12" ShapeID="_x0000_i1027" DrawAspect="Content" ObjectID="_1391314520" r:id="rId54"/>
+          <o:OLEObject Type="Embed" ProgID="Word.OpenDocumentText.12" ShapeID="_x0000_i1027" DrawAspect="Content" ObjectID="_1391435709" r:id="rId54"/>
         </w:object>
       </w:r>
       <w:r>
@@ -26406,7 +26406,7 @@
           <v:shape id="_x0000_i1028" type="#_x0000_t75" style="width:453.4pt;height:75.55pt" o:ole="">
             <v:imagedata r:id="rId56" o:title=""/>
           </v:shape>
-          <o:OLEObject Type="Embed" ProgID="Word.OpenDocumentText.12" ShapeID="_x0000_i1028" DrawAspect="Content" ObjectID="_1391314521" r:id="rId57"/>
+          <o:OLEObject Type="Embed" ProgID="Word.OpenDocumentText.12" ShapeID="_x0000_i1028" DrawAspect="Content" ObjectID="_1391435710" r:id="rId57"/>
         </w:object>
       </w:r>
       <w:r>
@@ -27084,7 +27084,7 @@
           <v:shape id="_x0000_i1029" type="#_x0000_t75" style="width:453.4pt;height:144.7pt" o:ole="">
             <v:imagedata r:id="rId59" o:title=""/>
           </v:shape>
-          <o:OLEObject Type="Embed" ProgID="Word.OpenDocumentText.12" ShapeID="_x0000_i1029" DrawAspect="Content" ObjectID="_1391314522" r:id="rId60"/>
+          <o:OLEObject Type="Embed" ProgID="Word.OpenDocumentText.12" ShapeID="_x0000_i1029" DrawAspect="Content" ObjectID="_1391435711" r:id="rId60"/>
         </w:object>
       </w:r>
       <w:r>
@@ -27178,7 +27178,7 @@
           <v:shape id="_x0000_i1030" type="#_x0000_t75" style="width:453.4pt;height:40.65pt" o:ole="">
             <v:imagedata r:id="rId61" o:title=""/>
           </v:shape>
-          <o:OLEObject Type="Embed" ProgID="Word.OpenDocumentText.12" ShapeID="_x0000_i1030" DrawAspect="Content" ObjectID="_1391314523" r:id="rId62"/>
+          <o:OLEObject Type="Embed" ProgID="Word.OpenDocumentText.12" ShapeID="_x0000_i1030" DrawAspect="Content" ObjectID="_1391435712" r:id="rId62"/>
         </w:object>
       </w:r>
       <w:r>
@@ -27239,7 +27239,7 @@
           <v:shape id="_x0000_i1031" type="#_x0000_t75" style="width:453.4pt;height:110.5pt" o:ole="">
             <v:imagedata r:id="rId63" o:title=""/>
           </v:shape>
-          <o:OLEObject Type="Embed" ProgID="Word.Document.12" ShapeID="_x0000_i1031" DrawAspect="Content" ObjectID="_1391314524" r:id="rId64">
+          <o:OLEObject Type="Embed" ProgID="Word.Document.12" ShapeID="_x0000_i1031" DrawAspect="Content" ObjectID="_1391435713" r:id="rId64">
             <o:FieldCodes>\s</o:FieldCodes>
           </o:OLEObject>
         </w:object>
@@ -27579,7 +27579,7 @@
           <v:shape id="_x0000_i1032" type="#_x0000_t75" style="width:374.25pt;height:99.8pt" o:ole="">
             <v:imagedata r:id="rId65" o:title=""/>
           </v:shape>
-          <o:OLEObject Type="Embed" ProgID="Word.OpenDocumentText.12" ShapeID="_x0000_i1032" DrawAspect="Content" ObjectID="_1391314525" r:id="rId66"/>
+          <o:OLEObject Type="Embed" ProgID="Word.OpenDocumentText.12" ShapeID="_x0000_i1032" DrawAspect="Content" ObjectID="_1391435714" r:id="rId66"/>
         </w:object>
       </w:r>
     </w:p>
@@ -37701,7 +37701,6 @@
         <w:docPartUnique/>
       </w:docPartObj>
     </w:sdtPr>
-    <w:sdtEndPr/>
     <w:sdtContent>
       <w:p>
         <w:pPr>
@@ -37722,7 +37721,7 @@
             <w:noProof/>
             <w:lang w:val="cs-CZ"/>
           </w:rPr>
-          <w:t>vii</w:t>
+          <w:t>v</w:t>
         </w:r>
         <w:r>
           <w:fldChar w:fldCharType="end"/>
@@ -37749,7 +37748,6 @@
         <w:docPartUnique/>
       </w:docPartObj>
     </w:sdtPr>
-    <w:sdtEndPr/>
     <w:sdtContent>
       <w:p>
         <w:pPr>
@@ -42968,7 +42966,7 @@
 </file>
 
 <file path=customXml/itemProps1.xml><?xml version="1.0" encoding="utf-8"?>
-<ds:datastoreItem xmlns:ds="http://schemas.openxmlformats.org/officeDocument/2006/customXml" ds:itemID="{6D8227DD-24DA-4A4C-9C73-E884C1B84C06}">
+<ds:datastoreItem xmlns:ds="http://schemas.openxmlformats.org/officeDocument/2006/customXml" ds:itemID="{C1367435-17B3-AC48-A97C-60ADAA0AAA90}">
   <ds:schemaRefs>
     <ds:schemaRef ds:uri="http://schemas.openxmlformats.org/officeDocument/2006/bibliography"/>
   </ds:schemaRefs>

</xml_diff>